<commit_message>
[docs] Student #3 - Planning and progress report
</commit_message>
<xml_diff>
--- a/reports/Sprint 1/Student #3/05 Requirements - Student #3.docx
+++ b/reports/Sprint 1/Student #3/05 Requirements - Student #3.docx
@@ -441,6 +441,7 @@
               <w:sdtPr>
                 <w:rPr>
                   <w:rFonts w:asciiTheme="majorHAnsi" w:hAnsiTheme="majorHAnsi" w:cstheme="majorHAnsi"/>
+                  <w:lang w:val="es-ES"/>
                 </w:rPr>
                 <w:tag w:val="Roles3"/>
                 <w:id w:val="144241862"/>
@@ -453,8 +454,32 @@
                 <w:r>
                   <w:rPr>
                     <w:rFonts w:asciiTheme="majorHAnsi" w:hAnsiTheme="majorHAnsi" w:cstheme="majorHAnsi"/>
+                    <w:lang w:val="es-ES"/>
                   </w:rPr>
-                  <w:t xml:space="preserve"> role1, role2, role3  </w:t>
+                  <w:t xml:space="preserve"> </w:t>
+                </w:r>
+                <w:r>
+                  <w:rPr>
+                    <w:rFonts w:asciiTheme="majorHAnsi" w:hAnsiTheme="majorHAnsi" w:cstheme="majorHAnsi"/>
+                    <w:lang w:val="es-ES"/>
+                  </w:rPr>
+                  <w:t xml:space="preserve">Desarrollador, Analista, </w:t>
+                </w:r>
+                <w:proofErr w:type="spellStart"/>
+                <w:r>
+                  <w:rPr>
+                    <w:rFonts w:asciiTheme="majorHAnsi" w:hAnsiTheme="majorHAnsi" w:cstheme="majorHAnsi"/>
+                    <w:lang w:val="es-ES"/>
+                  </w:rPr>
+                  <w:t>Tester</w:t>
+                </w:r>
+                <w:proofErr w:type="spellEnd"/>
+                <w:r>
+                  <w:rPr>
+                    <w:rFonts w:asciiTheme="majorHAnsi" w:hAnsiTheme="majorHAnsi" w:cstheme="majorHAnsi"/>
+                    <w:lang w:val="es-ES"/>
+                  </w:rPr>
+                  <w:t xml:space="preserve">  </w:t>
                 </w:r>
               </w:sdtContent>
             </w:sdt>
@@ -2831,7 +2856,13 @@
             <w:rPr>
               <w:rFonts w:asciiTheme="majorHAnsi" w:hAnsiTheme="majorHAnsi" w:cstheme="majorHAnsi"/>
             </w:rPr>
-            <w:t xml:space="preserve">    </w:t>
+            <w:t xml:space="preserve"> X </w:t>
+          </w:r>
+          <w:r>
+            <w:rPr>
+              <w:rFonts w:asciiTheme="majorHAnsi" w:hAnsiTheme="majorHAnsi" w:cstheme="majorHAnsi"/>
+            </w:rPr>
+            <w:t xml:space="preserve"> </w:t>
           </w:r>
         </w:sdtContent>
       </w:sdt>
@@ -2883,7 +2914,19 @@
             <w:rPr>
               <w:rFonts w:asciiTheme="majorHAnsi" w:hAnsiTheme="majorHAnsi" w:cstheme="majorHAnsi"/>
             </w:rPr>
-            <w:t xml:space="preserve">    </w:t>
+            <w:t xml:space="preserve"> </w:t>
+          </w:r>
+          <w:r>
+            <w:rPr>
+              <w:rFonts w:asciiTheme="majorHAnsi" w:hAnsiTheme="majorHAnsi" w:cstheme="majorHAnsi"/>
+            </w:rPr>
+            <w:t>X</w:t>
+          </w:r>
+          <w:r>
+            <w:rPr>
+              <w:rFonts w:asciiTheme="majorHAnsi" w:hAnsiTheme="majorHAnsi" w:cstheme="majorHAnsi"/>
+            </w:rPr>
+            <w:t xml:space="preserve">  </w:t>
           </w:r>
         </w:sdtContent>
       </w:sdt>
@@ -6222,6 +6265,8 @@
   </w:compat>
   <w:rsids>
     <w:rsidRoot w:val="00BC2E03"/>
+    <w:rsid w:val="001F2FD8"/>
+    <w:rsid w:val="002746EE"/>
     <w:rsid w:val="00615CAC"/>
     <w:rsid w:val="00BC2E03"/>
     <w:rsid w:val="00FC6929"/>

</xml_diff>